<commit_message>
BT06 update new require
</commit_message>
<xml_diff>
--- a/PhanTichThietKe/BT06/4.3_Nguyen Van Huy_BT06.docx
+++ b/PhanTichThietKe/BT06/4.3_Nguyen Van Huy_BT06.docx
@@ -1280,7 +1280,16 @@
                 <w:sz w:val="24"/>
                 <w:szCs w:val="24"/>
               </w:rPr>
-              <w:t xml:space="preserve">hiện ra với ô tìm kiếm đại lí con (ĐLC) </w:t>
+              <w:t>hiện ra với ô tìm kiếm đại lí con (ĐLC</w:t>
+            </w:r>
+            <w:proofErr w:type="gramStart"/>
+            <w:r>
+              <w:rPr>
+                <w:rFonts w:ascii="Times New Roman" w:hAnsi="Times New Roman" w:cs="Times New Roman"/>
+                <w:sz w:val="24"/>
+                <w:szCs w:val="24"/>
+              </w:rPr>
+              <w:t xml:space="preserve">) </w:t>
             </w:r>
             <w:r>
               <w:rPr>
@@ -1290,6 +1299,7 @@
               </w:rPr>
               <w:t>:</w:t>
             </w:r>
+            <w:proofErr w:type="gramEnd"/>
           </w:p>
           <w:p>
             <w:pPr>
@@ -8554,10 +8564,10 @@
         </w:rPr>
         <w:lastRenderedPageBreak/>
         <w:drawing>
-          <wp:inline distT="0" distB="0" distL="0" distR="0" wp14:anchorId="08A6EC02" wp14:editId="60BACC38">
-            <wp:extent cx="6275070" cy="9144000"/>
+          <wp:inline distT="0" distB="0" distL="0" distR="0" wp14:anchorId="02A7B4DD" wp14:editId="4F4FF76C">
+            <wp:extent cx="6858000" cy="7506970"/>
             <wp:effectExtent l="0" t="0" r="0" b="0"/>
-            <wp:docPr id="16" name="Picture 16"/>
+            <wp:docPr id="5" name="Picture 5"/>
             <wp:cNvGraphicFramePr>
               <a:graphicFrameLocks xmlns:a="http://schemas.openxmlformats.org/drawingml/2006/main" noChangeAspect="1"/>
             </wp:cNvGraphicFramePr>
@@ -8586,7 +8596,99 @@
                   <pic:spPr bwMode="auto">
                     <a:xfrm>
                       <a:off x="0" y="0"/>
-                      <a:ext cx="6275070" cy="9144000"/>
+                      <a:ext cx="6858000" cy="7506970"/>
+                    </a:xfrm>
+                    <a:prstGeom prst="rect">
+                      <a:avLst/>
+                    </a:prstGeom>
+                    <a:noFill/>
+                    <a:ln>
+                      <a:noFill/>
+                    </a:ln>
+                  </pic:spPr>
+                </pic:pic>
+              </a:graphicData>
+            </a:graphic>
+          </wp:inline>
+        </w:drawing>
+      </w:r>
+    </w:p>
+    <w:p>
+      <w:pPr>
+        <w:pStyle w:val="ListParagraph"/>
+        <w:numPr>
+          <w:ilvl w:val="0"/>
+          <w:numId w:val="8"/>
+        </w:numPr>
+        <w:rPr>
+          <w:rFonts w:ascii="Times New Roman" w:hAnsi="Times New Roman" w:cs="Times New Roman"/>
+          <w:b/>
+          <w:bCs/>
+          <w:sz w:val="24"/>
+          <w:szCs w:val="24"/>
+        </w:rPr>
+      </w:pPr>
+      <w:r>
+        <w:rPr>
+          <w:rFonts w:ascii="Times New Roman" w:hAnsi="Times New Roman" w:cs="Times New Roman"/>
+          <w:b/>
+          <w:bCs/>
+          <w:sz w:val="24"/>
+          <w:szCs w:val="24"/>
+        </w:rPr>
+        <w:t xml:space="preserve">Biểu đồ hoạt động : </w:t>
+      </w:r>
+    </w:p>
+    <w:p>
+      <w:pPr>
+        <w:ind w:left="360"/>
+        <w:rPr>
+          <w:rFonts w:ascii="Times New Roman" w:hAnsi="Times New Roman" w:cs="Times New Roman"/>
+          <w:b/>
+          <w:bCs/>
+          <w:sz w:val="24"/>
+          <w:szCs w:val="24"/>
+        </w:rPr>
+      </w:pPr>
+      <w:r>
+        <w:rPr>
+          <w:noProof/>
+        </w:rPr>
+        <w:lastRenderedPageBreak/>
+        <w:drawing>
+          <wp:inline distT="0" distB="0" distL="0" distR="0" wp14:anchorId="476E4524" wp14:editId="41E62B5D">
+            <wp:extent cx="6858000" cy="4394835"/>
+            <wp:effectExtent l="0" t="0" r="0" b="5715"/>
+            <wp:docPr id="16" name="Picture 16"/>
+            <wp:cNvGraphicFramePr>
+              <a:graphicFrameLocks xmlns:a="http://schemas.openxmlformats.org/drawingml/2006/main" noChangeAspect="1"/>
+            </wp:cNvGraphicFramePr>
+            <a:graphic xmlns:a="http://schemas.openxmlformats.org/drawingml/2006/main">
+              <a:graphicData uri="http://schemas.openxmlformats.org/drawingml/2006/picture">
+                <pic:pic xmlns:pic="http://schemas.openxmlformats.org/drawingml/2006/picture">
+                  <pic:nvPicPr>
+                    <pic:cNvPr id="0" name="Picture 1"/>
+                    <pic:cNvPicPr>
+                      <a:picLocks noChangeAspect="1" noChangeArrowheads="1"/>
+                    </pic:cNvPicPr>
+                  </pic:nvPicPr>
+                  <pic:blipFill>
+                    <a:blip r:embed="rId20" cstate="print">
+                      <a:extLst>
+                        <a:ext uri="{28A0092B-C50C-407E-A947-70E740481C1C}">
+                          <a14:useLocalDpi xmlns:a14="http://schemas.microsoft.com/office/drawing/2010/main" val="0"/>
+                        </a:ext>
+                      </a:extLst>
+                    </a:blip>
+                    <a:srcRect/>
+                    <a:stretch>
+                      <a:fillRect/>
+                    </a:stretch>
+                  </pic:blipFill>
+                  <pic:spPr bwMode="auto">
+                    <a:xfrm>
+                      <a:off x="0" y="0"/>
+                      <a:ext cx="6858000" cy="4394835"/>
                     </a:xfrm>
                     <a:prstGeom prst="rect">
                       <a:avLst/>

</xml_diff>